<commit_message>
added jornal and sapertion if tasks, the jornal is ready to submit
</commit_message>
<xml_diff>
--- a/Lab 1/Task 1/Web Servers.docx
+++ b/Lab 1/Task 1/Web Servers.docx
@@ -28,7 +28,7 @@
       </w:r>
       <w:r>
         <w:br/>
-        <w:t>Apache is one of the most widely used web servers in the world. It is open-source and supports many operating systems like Windows and Linux. It is easy to configure and reliable.</w:t>
+        <w:t>Apache is one of the most used web servers in the world. It is open source and can run on Windows and Linux. It is easy to use and very reliable.</w:t>
       </w:r>
     </w:p>
     <w:p>
@@ -48,15 +48,15 @@
       </w:r>
       <w:proofErr w:type="spellEnd"/>
       <w:r>
-        <w:t xml:space="preserve"> is a very popular web server known for its high speed and performance. It is commonly used for websites with </w:t>
+        <w:t xml:space="preserve"> is a popular web </w:t>
       </w:r>
       <w:proofErr w:type="gramStart"/>
       <w:r>
-        <w:t>a large number of</w:t>
+        <w:t>server</w:t>
       </w:r>
       <w:proofErr w:type="gramEnd"/>
       <w:r>
-        <w:t xml:space="preserve"> visitors. It also works well as a load balancer.</w:t>
+        <w:t xml:space="preserve"> and it is very fast. It is mostly used for websites that have many visitors. It can also be used as a load balancer.</w:t>
       </w:r>
     </w:p>
     <w:p>
@@ -65,11 +65,26 @@
           <w:b/>
           <w:bCs/>
         </w:rPr>
-        <w:t xml:space="preserve">3. Microsoft IIS </w:t>
+        <w:t>3. Microsoft IIS</w:t>
       </w:r>
       <w:r>
         <w:br/>
-        <w:t>IIS is a web server developed by Microsoft. It is mainly used on Windows servers and works well with ASP.NET applications. Many enterprise websites use IIS.</w:t>
+      </w:r>
+      <w:proofErr w:type="spellStart"/>
+      <w:r>
+        <w:t>IIS</w:t>
+      </w:r>
+      <w:proofErr w:type="spellEnd"/>
+      <w:r>
+        <w:t xml:space="preserve"> is a web server made by Microsoft. It is mostly used </w:t>
+      </w:r>
+      <w:proofErr w:type="gramStart"/>
+      <w:r>
+        <w:t>in</w:t>
+      </w:r>
+      <w:proofErr w:type="gramEnd"/>
+      <w:r>
+        <w:t xml:space="preserve"> Windows servers. It works good with ASP.NET applications and many companies use it.</w:t>
       </w:r>
     </w:p>
     <w:p>
@@ -98,7 +113,7 @@
       </w:r>
       <w:proofErr w:type="spellEnd"/>
       <w:r>
-        <w:t xml:space="preserve"> is a modern and high-performance web server. It is faster than Apache and uses fewer system resources. It is commonly used for hosting WordPress websites.</w:t>
+        <w:t xml:space="preserve"> is a modern web server and has high performance. It is faster than Apache and uses less resources. It is commonly used for WordPress hosting.</w:t>
       </w:r>
     </w:p>
     <w:p/>

</xml_diff>